<commit_message>
Historias de Usuario y Escenario con Dominio
Se cambiaron las historias de usuario y el escenario para que
corresponda al dominio
</commit_message>
<xml_diff>
--- a/Entrega v1.00.docx
+++ b/Entrega v1.00.docx
@@ -1,6 +1,6 @@
 
 <file path=word/document.xml><?xml version="1.0" encoding="utf-8"?>
-<w:document xmlns:ve="http://schemas.openxmlformats.org/markup-compatibility/2006" xmlns:o="urn:schemas-microsoft-com:office:office" xmlns:r="http://schemas.openxmlformats.org/officeDocument/2006/relationships" xmlns:m="http://schemas.openxmlformats.org/officeDocument/2006/math" xmlns:v="urn:schemas-microsoft-com:vml" xmlns:wp="http://schemas.openxmlformats.org/drawingml/2006/wordprocessingDrawing" xmlns:w10="urn:schemas-microsoft-com:office:word" xmlns:w="http://schemas.openxmlformats.org/wordprocessingml/2006/main" xmlns:wne="http://schemas.microsoft.com/office/word/2006/wordml">
+<w:document xmlns:wpc="http://schemas.microsoft.com/office/word/2010/wordprocessingCanvas" xmlns:mc="http://schemas.openxmlformats.org/markup-compatibility/2006" xmlns:o="urn:schemas-microsoft-com:office:office" xmlns:r="http://schemas.openxmlformats.org/officeDocument/2006/relationships" xmlns:m="http://schemas.openxmlformats.org/officeDocument/2006/math" xmlns:v="urn:schemas-microsoft-com:vml" xmlns:wp14="http://schemas.microsoft.com/office/word/2010/wordprocessingDrawing" xmlns:wp="http://schemas.openxmlformats.org/drawingml/2006/wordprocessingDrawing" xmlns:w10="urn:schemas-microsoft-com:office:word" xmlns:w="http://schemas.openxmlformats.org/wordprocessingml/2006/main" xmlns:w14="http://schemas.microsoft.com/office/word/2010/wordml" xmlns:wpg="http://schemas.microsoft.com/office/word/2010/wordprocessingGroup" xmlns:wpi="http://schemas.microsoft.com/office/word/2010/wordprocessingInk" xmlns:wne="http://schemas.microsoft.com/office/word/2006/wordml" xmlns:wps="http://schemas.microsoft.com/office/word/2010/wordprocessingShape" mc:Ignorable="w14 wp14">
   <w:body>
     <w:p>
       <w:pPr>
@@ -29,10 +29,10 @@
                     </pic:cNvPicPr>
                   </pic:nvPicPr>
                   <pic:blipFill>
-                    <a:blip r:embed="rId8" cstate="print">
+                    <a:blip r:embed="rId9" cstate="print">
                       <a:extLst>
                         <a:ext uri="{28A0092B-C50C-407E-A947-70E740481C1C}">
-                          <a14:useLocalDpi xmlns:a14="http://schemas.microsoft.com/office/drawing/2010/main" xmlns:wps="http://schemas.microsoft.com/office/word/2010/wordprocessingShape" xmlns:wpi="http://schemas.microsoft.com/office/word/2010/wordprocessingInk" xmlns:wpg="http://schemas.microsoft.com/office/word/2010/wordprocessingGroup" xmlns:w14="http://schemas.microsoft.com/office/word/2010/wordml" xmlns:w="http://schemas.openxmlformats.org/wordprocessingml/2006/main" xmlns:w10="urn:schemas-microsoft-com:office:word" xmlns:wp14="http://schemas.microsoft.com/office/word/2010/wordprocessingDrawing" xmlns:v="urn:schemas-microsoft-com:vml" xmlns:o="urn:schemas-microsoft-com:office:office" xmlns:mc="http://schemas.openxmlformats.org/markup-compatibility/2006" xmlns:wpc="http://schemas.microsoft.com/office/word/2010/wordprocessingCanvas" xmlns="" val="0"/>
+                          <a14:useLocalDpi xmlns:a14="http://schemas.microsoft.com/office/drawing/2010/main" val="0"/>
                         </a:ext>
                       </a:extLst>
                     </a:blip>
@@ -79,12 +79,28 @@
           <w:szCs w:val="70"/>
         </w:rPr>
       </w:pPr>
+      <w:proofErr w:type="spellStart"/>
       <w:r>
         <w:rPr>
           <w:sz w:val="70"/>
           <w:szCs w:val="70"/>
         </w:rPr>
-        <w:t>Remises Online</w:t>
+        <w:t>Remise</w:t>
+      </w:r>
+      <w:r>
+        <w:rPr>
+          <w:sz w:val="70"/>
+          <w:szCs w:val="70"/>
+        </w:rPr>
+        <w:t>s</w:t>
+      </w:r>
+      <w:proofErr w:type="spellEnd"/>
+      <w:r>
+        <w:rPr>
+          <w:sz w:val="70"/>
+          <w:szCs w:val="70"/>
+        </w:rPr>
+        <w:t xml:space="preserve"> Online</w:t>
       </w:r>
     </w:p>
     <w:p>
@@ -177,7 +193,7 @@
       <w:tblPr>
         <w:tblStyle w:val="Sombreadoclaro"/>
         <w:tblW w:w="0" w:type="auto"/>
-        <w:tblLook w:val="0620"/>
+        <w:tblLook w:val="0620" w:firstRow="1" w:lastRow="0" w:firstColumn="0" w:lastColumn="0" w:noHBand="1" w:noVBand="1"/>
       </w:tblPr>
       <w:tblGrid>
         <w:gridCol w:w="908"/>
@@ -187,7 +203,7 @@
       </w:tblGrid>
       <w:tr>
         <w:trPr>
-          <w:cnfStyle w:val="100000000000"/>
+          <w:cnfStyle w:val="100000000000" w:firstRow="1" w:lastRow="0" w:firstColumn="0" w:lastColumn="0" w:oddVBand="0" w:evenVBand="0" w:oddHBand="0" w:evenHBand="0" w:firstRowFirstColumn="0" w:firstRowLastColumn="0" w:lastRowFirstColumn="0" w:lastRowLastColumn="0"/>
         </w:trPr>
         <w:tc>
           <w:tcPr>
@@ -243,6 +259,7 @@
                 <w:szCs w:val="20"/>
               </w:rPr>
             </w:pPr>
+            <w:proofErr w:type="spellStart"/>
             <w:r>
               <w:rPr>
                 <w:sz w:val="20"/>
@@ -250,6 +267,7 @@
               </w:rPr>
               <w:t>Padron</w:t>
             </w:r>
+            <w:proofErr w:type="spellEnd"/>
           </w:p>
         </w:tc>
         <w:tc>
@@ -350,7 +368,7 @@
                 <w:szCs w:val="20"/>
               </w:rPr>
             </w:pPr>
-            <w:hyperlink r:id="rId9" w:history="1">
+            <w:hyperlink r:id="rId10" w:history="1">
               <w:r>
                 <w:rPr>
                   <w:rStyle w:val="Hipervnculo"/>
@@ -376,6 +394,7 @@
                 <w:szCs w:val="20"/>
               </w:rPr>
             </w:pPr>
+            <w:proofErr w:type="spellStart"/>
             <w:r>
               <w:rPr>
                 <w:sz w:val="20"/>
@@ -383,6 +402,7 @@
               </w:rPr>
               <w:t>Curell</w:t>
             </w:r>
+            <w:proofErr w:type="spellEnd"/>
           </w:p>
         </w:tc>
         <w:tc>
@@ -397,13 +417,31 @@
                 <w:szCs w:val="20"/>
               </w:rPr>
             </w:pPr>
+            <w:proofErr w:type="spellStart"/>
             <w:r>
               <w:rPr>
                 <w:sz w:val="20"/>
                 <w:szCs w:val="20"/>
               </w:rPr>
-              <w:t>Sebastian Hernan</w:t>
-            </w:r>
+              <w:t>Sebastian</w:t>
+            </w:r>
+            <w:proofErr w:type="spellEnd"/>
+            <w:r>
+              <w:rPr>
+                <w:sz w:val="20"/>
+                <w:szCs w:val="20"/>
+              </w:rPr>
+              <w:t xml:space="preserve"> </w:t>
+            </w:r>
+            <w:proofErr w:type="spellStart"/>
+            <w:r>
+              <w:rPr>
+                <w:sz w:val="20"/>
+                <w:szCs w:val="20"/>
+              </w:rPr>
+              <w:t>Hernan</w:t>
+            </w:r>
+            <w:proofErr w:type="spellEnd"/>
           </w:p>
         </w:tc>
         <w:tc>
@@ -439,7 +477,7 @@
                 <w:szCs w:val="20"/>
               </w:rPr>
             </w:pPr>
-            <w:hyperlink r:id="rId10" w:history="1">
+            <w:hyperlink r:id="rId11" w:history="1">
               <w:r>
                 <w:rPr>
                   <w:rStyle w:val="Hipervnculo"/>
@@ -528,7 +566,7 @@
                 <w:szCs w:val="20"/>
               </w:rPr>
             </w:pPr>
-            <w:hyperlink r:id="rId11" w:history="1">
+            <w:hyperlink r:id="rId12" w:history="1">
               <w:r>
                 <w:rPr>
                   <w:rStyle w:val="Hipervnculo"/>
@@ -560,6 +598,7 @@
           <w:docPartUnique/>
         </w:docPartObj>
       </w:sdtPr>
+      <w:sdtEndPr/>
       <w:sdtContent>
         <w:p>
           <w:pPr>
@@ -1226,7 +1265,21 @@
                 <w:rStyle w:val="Hipervnculo"/>
                 <w:noProof/>
               </w:rPr>
-              <w:t>Servicios de remiseria</w:t>
+              <w:t xml:space="preserve">Servicios de </w:t>
+            </w:r>
+            <w:r>
+              <w:rPr>
+                <w:rStyle w:val="Hipervnculo"/>
+                <w:noProof/>
+              </w:rPr>
+              <w:t>Remise</w:t>
+            </w:r>
+            <w:r>
+              <w:rPr>
+                <w:rStyle w:val="Hipervnculo"/>
+                <w:noProof/>
+              </w:rPr>
+              <w:t>ria</w:t>
             </w:r>
             <w:r>
               <w:rPr>
@@ -1518,18 +1571,30 @@
     <w:p>
       <w:pPr>
         <w:spacing w:after="0"/>
-      </w:pPr>
-      <w:r>
-        <w:tab/>
-      </w:r>
-      <w:r>
-        <w:t xml:space="preserve">Sitio web de pedido de remises para el traslado de </w:t>
+        <w:ind w:firstLine="360"/>
+      </w:pPr>
+      <w:r>
+        <w:t xml:space="preserve">Sitio web de pedido de </w:t>
+      </w:r>
+      <w:proofErr w:type="spellStart"/>
+      <w:r>
+        <w:t>Remise</w:t>
+      </w:r>
+      <w:r>
+        <w:t>s</w:t>
+      </w:r>
+      <w:proofErr w:type="spellEnd"/>
+      <w:r>
+        <w:t xml:space="preserve"> para el traslado de </w:t>
       </w:r>
       <w:r>
         <w:t xml:space="preserve">un </w:t>
       </w:r>
       <w:r>
-        <w:t>pasajero u objetos de un tamaño tal que entre en un automóvil.</w:t>
+        <w:t>Pasajero</w:t>
+      </w:r>
+      <w:r>
+        <w:t>.</w:t>
       </w:r>
     </w:p>
     <w:p>
@@ -1540,6 +1605,7 @@
     <w:p>
       <w:pPr>
         <w:spacing w:after="0"/>
+        <w:ind w:firstLine="360"/>
       </w:pPr>
       <w:r>
         <w:t>En este sitio se pueden distinguir dos tipos de usuario:</w:t>
@@ -1549,71 +1615,163 @@
       <w:pPr>
         <w:spacing w:after="0"/>
         <w:ind w:left="360"/>
-      </w:pPr>
-      <w:r>
-        <w:t>Tipo 1) Los que brindan el servicio de remis, una Remiseria o remis particular.</w:t>
+        <w:jc w:val="center"/>
+      </w:pPr>
+      <w:r>
+        <w:t>Agencia</w:t>
+      </w:r>
+      <w:r>
+        <w:t xml:space="preserve"> y </w:t>
+      </w:r>
+      <w:r>
+        <w:t>Pasajero</w:t>
+      </w:r>
+      <w:r>
+        <w:t>.</w:t>
       </w:r>
     </w:p>
     <w:p>
       <w:pPr>
         <w:spacing w:after="0"/>
-        <w:ind w:left="360"/>
-      </w:pPr>
-      <w:r>
-        <w:t>Tipo 2) Los que necesitan el servicio de remis, el Cliente.</w:t>
+        <w:ind w:firstLine="360"/>
+      </w:pPr>
+      <w:r>
+        <w:t>Agencia</w:t>
+      </w:r>
+      <w:r>
+        <w:t xml:space="preserve"> puede crear y modificar  Choferes, </w:t>
+      </w:r>
+      <w:proofErr w:type="spellStart"/>
+      <w:r>
+        <w:t>Remise</w:t>
+      </w:r>
+      <w:r>
+        <w:t>s</w:t>
+      </w:r>
+      <w:proofErr w:type="spellEnd"/>
+      <w:r>
+        <w:t>, Promociones o Servicios, también p</w:t>
+      </w:r>
+      <w:r>
+        <w:t>ueden cambiar el estado de una R</w:t>
+      </w:r>
+      <w:r>
+        <w:t xml:space="preserve">eserva y asignar un </w:t>
+      </w:r>
+      <w:proofErr w:type="spellStart"/>
+      <w:r>
+        <w:t>Remise</w:t>
+      </w:r>
+      <w:proofErr w:type="spellEnd"/>
+      <w:r>
+        <w:t xml:space="preserve"> en caso de que el </w:t>
+      </w:r>
+      <w:r>
+        <w:t>Pasajero</w:t>
+      </w:r>
+      <w:r>
+        <w:t xml:space="preserve"> no lo haga.</w:t>
       </w:r>
     </w:p>
     <w:p>
       <w:pPr>
         <w:spacing w:after="0"/>
       </w:pPr>
-      <w:r>
-        <w:tab/>
-      </w:r>
-      <w:r>
-        <w:t>Ambos usuarios para participar en el sitio deberán registrarse, eligiendo a que tipo pertenece y completando los datos que se le soliciten.</w:t>
-      </w:r>
     </w:p>
     <w:p>
       <w:pPr>
         <w:spacing w:after="0"/>
-      </w:pPr>
+        <w:ind w:firstLine="360"/>
+      </w:pPr>
+      <w:r>
+        <w:t xml:space="preserve">Los </w:t>
+      </w:r>
+      <w:r>
+        <w:t>Pasajero</w:t>
+      </w:r>
+      <w:r>
+        <w:t xml:space="preserve">s pueden crear reservas, ver las Promociones o Servicios de las </w:t>
+      </w:r>
+      <w:r>
+        <w:t>Agencia</w:t>
+      </w:r>
+      <w:r>
+        <w:t>s.</w:t>
+      </w:r>
     </w:p>
     <w:p>
       <w:pPr>
         <w:spacing w:after="0"/>
       </w:pPr>
-      <w:r>
-        <w:tab/>
-      </w:r>
-      <w:r>
-        <w:t xml:space="preserve">Los usuarios Tipo 1 deberán proporcionar su nombre y dirección, la cantidad de autos que dispone junto con los datos y características relevantes para brindar un servicio de remis, como por ejemplo: datos personales del chofer asignado, patente, seguro, numero de habilitación, si dispone de aire acondicionado, si es posible fumar dentro del vehículo, </w:t>
-      </w:r>
-      <w:r>
-        <w:t xml:space="preserve">foto del </w:t>
-      </w:r>
-      <w:r>
-        <w:t>vehículo</w:t>
-      </w:r>
-      <w:r>
-        <w:t>, etc</w:t>
+    </w:p>
+    <w:p>
+      <w:pPr>
+        <w:spacing w:after="0"/>
+        <w:ind w:firstLine="360"/>
+      </w:pPr>
+      <w:r>
+        <w:t>L</w:t>
+      </w:r>
+      <w:r>
+        <w:t xml:space="preserve">as </w:t>
+      </w:r>
+      <w:r>
+        <w:t>Agencia</w:t>
+      </w:r>
+      <w:r>
+        <w:t>s</w:t>
+      </w:r>
+      <w:r>
+        <w:t xml:space="preserve"> deberán proporcionar su nombre y dirección</w:t>
+      </w:r>
+      <w:r>
+        <w:t xml:space="preserve"> de correo electrónico</w:t>
+      </w:r>
+      <w:r>
+        <w:t xml:space="preserve">, </w:t>
+      </w:r>
+      <w:r>
+        <w:t>los C</w:t>
+      </w:r>
+      <w:r>
+        <w:t xml:space="preserve">hoferes y </w:t>
+      </w:r>
+      <w:proofErr w:type="spellStart"/>
+      <w:r>
+        <w:t>Remise</w:t>
+      </w:r>
+      <w:r>
+        <w:t>s</w:t>
+      </w:r>
+      <w:proofErr w:type="spellEnd"/>
+      <w:r>
+        <w:t xml:space="preserve"> que tienen a disposición, etc</w:t>
       </w:r>
       <w:r>
         <w:t>.</w:t>
       </w:r>
-      <w:r>
-        <w:t xml:space="preserve">), </w:t>
-      </w:r>
     </w:p>
     <w:p>
       <w:pPr>
         <w:spacing w:after="0"/>
       </w:pPr>
-      <w:r>
-        <w:tab/>
-      </w:r>
-      <w:r>
-        <w:t>Mientras que los usuarios Tipo 2 deberán proporcionar algunos datos personales</w:t>
+    </w:p>
+    <w:p>
+      <w:pPr>
+        <w:spacing w:after="0"/>
+        <w:ind w:firstLine="360"/>
+      </w:pPr>
+      <w:r>
+        <w:t xml:space="preserve">Mientras que los </w:t>
+      </w:r>
+      <w:r>
+        <w:t>Pasajero</w:t>
+      </w:r>
+      <w:r>
+        <w:t>s</w:t>
+      </w:r>
+      <w:r>
+        <w:t xml:space="preserve"> deberán proporcionar algunos datos personales</w:t>
       </w:r>
       <w:r>
         <w:t>,</w:t>
@@ -1625,7 +1783,22 @@
         <w:t>c</w:t>
       </w:r>
       <w:r>
-        <w:t>omo por ejemplo: nombre, apellido y dirección.</w:t>
+        <w:t>omo por ejemplo: nombre</w:t>
+      </w:r>
+      <w:r>
+        <w:t xml:space="preserve"> </w:t>
+      </w:r>
+      <w:r>
+        <w:t>y dirección de</w:t>
+      </w:r>
+      <w:r>
+        <w:t xml:space="preserve"> correo </w:t>
+      </w:r>
+      <w:r>
+        <w:t>electrónico</w:t>
+      </w:r>
+      <w:r>
+        <w:t>.</w:t>
       </w:r>
     </w:p>
     <w:p>
@@ -1636,9 +1809,19 @@
     <w:p>
       <w:pPr>
         <w:spacing w:after="0"/>
-      </w:pPr>
-      <w:r>
-        <w:t xml:space="preserve">Los Clientes podrán </w:t>
+        <w:ind w:firstLine="360"/>
+      </w:pPr>
+      <w:r>
+        <w:t xml:space="preserve">Los </w:t>
+      </w:r>
+      <w:r>
+        <w:t>Pasajero</w:t>
+      </w:r>
+      <w:r>
+        <w:t>s</w:t>
+      </w:r>
+      <w:r>
+        <w:t xml:space="preserve"> podrán </w:t>
       </w:r>
       <w:r>
         <w:t>reserva</w:t>
@@ -1656,7 +1839,25 @@
         <w:t>s</w:t>
       </w:r>
       <w:r>
-        <w:t xml:space="preserve"> para realizar un viaje, este viaje puede ser:</w:t>
+        <w:t xml:space="preserve"> para realizar un viaje</w:t>
+      </w:r>
+      <w:r>
+        <w:t>, un auto por reserva</w:t>
+      </w:r>
+      <w:r>
+        <w:t>, est</w:t>
+      </w:r>
+      <w:r>
+        <w:t>a</w:t>
+      </w:r>
+      <w:r>
+        <w:t xml:space="preserve"> </w:t>
+      </w:r>
+      <w:r>
+        <w:t>Reserva</w:t>
+      </w:r>
+      <w:r>
+        <w:t xml:space="preserve"> puede ser:</w:t>
       </w:r>
     </w:p>
     <w:p>
@@ -1675,7 +1876,21 @@
         <w:t xml:space="preserve">de </w:t>
       </w:r>
       <w:r>
-        <w:t>Ida, el cliente llega a su destino y abandona el remis.</w:t>
+        <w:t xml:space="preserve">Ida, el </w:t>
+      </w:r>
+      <w:r>
+        <w:t>Pasajero</w:t>
+      </w:r>
+      <w:r>
+        <w:t xml:space="preserve"> llega a su destino y abandona el </w:t>
+      </w:r>
+      <w:proofErr w:type="spellStart"/>
+      <w:r>
+        <w:t>Remise</w:t>
+      </w:r>
+      <w:proofErr w:type="spellEnd"/>
+      <w:r>
+        <w:t>.</w:t>
       </w:r>
     </w:p>
     <w:p>
@@ -1688,14 +1903,25 @@
         <w:spacing w:after="0"/>
       </w:pPr>
       <w:r>
-        <w:t xml:space="preserve">Viaje con Regreso, el cliente llega al destino y vuelve al mismo destino de donde </w:t>
+        <w:t xml:space="preserve">Viaje con Regreso, el </w:t>
+      </w:r>
+      <w:r>
+        <w:t>Pasajero</w:t>
+      </w:r>
+      <w:r>
+        <w:t xml:space="preserve"> llega al destino y vuelve al mismo destino de donde </w:t>
       </w:r>
       <w:r>
         <w:t>salió</w:t>
       </w:r>
       <w:r>
-        <w:t>, luego abandona el remis</w:t>
-      </w:r>
+        <w:t xml:space="preserve">, luego abandona el </w:t>
+      </w:r>
+      <w:proofErr w:type="spellStart"/>
+      <w:r>
+        <w:t>Remise</w:t>
+      </w:r>
+      <w:proofErr w:type="spellEnd"/>
       <w:r>
         <w:t>.</w:t>
       </w:r>
@@ -1710,7 +1936,13 @@
         <w:spacing w:after="0"/>
       </w:pPr>
       <w:r>
-        <w:t>Recorrido, el cliente llega a un destino y va hacia otro, p</w:t>
+        <w:t xml:space="preserve">Recorrido, el </w:t>
+      </w:r>
+      <w:r>
+        <w:t>Pasajero</w:t>
+      </w:r>
+      <w:r>
+        <w:t xml:space="preserve"> llega a un destino y va hacia otro, p</w:t>
       </w:r>
       <w:r>
         <w:t>udiendo repetirse la operatoria</w:t>
@@ -1742,19 +1974,27 @@
         <w:tab/>
       </w:r>
       <w:r>
-        <w:t xml:space="preserve">Una vez seleccionado el remis pedido y el tipo de viaje, deberá indicar la o las direcciones a las que se dirigirá. </w:t>
-      </w:r>
-      <w:r>
-        <w:t>La web guardara los últimos viajes realizados por el cliente, de manera tal que se pued</w:t>
-      </w:r>
-      <w:r>
-        <w:t xml:space="preserve">a repetir un viaje ya realizado, de manera </w:t>
-      </w:r>
-      <w:r>
-        <w:t>más</w:t>
-      </w:r>
-      <w:r>
-        <w:t xml:space="preserve"> amigable.</w:t>
+        <w:t>Una vez seleccionad</w:t>
+      </w:r>
+      <w:r>
+        <w:t xml:space="preserve">a la </w:t>
+      </w:r>
+      <w:r>
+        <w:t>Agencia</w:t>
+      </w:r>
+      <w:r>
+        <w:t xml:space="preserve">, deberá indicar la o las direcciones a las que se dirigirá. </w:t>
+      </w:r>
+      <w:r>
+        <w:t xml:space="preserve">También puede seleccionar un </w:t>
+      </w:r>
+      <w:proofErr w:type="spellStart"/>
+      <w:r>
+        <w:t>Remise</w:t>
+      </w:r>
+      <w:proofErr w:type="spellEnd"/>
+      <w:r>
+        <w:t xml:space="preserve"> de la misma si recuerda que fue buena la atención del mismo o si no le gusto otro.</w:t>
       </w:r>
     </w:p>
     <w:p>
@@ -1770,13 +2010,40 @@
         <w:tab/>
       </w:r>
       <w:r>
-        <w:t>Los Clientes podrán observar la demora</w:t>
-      </w:r>
-      <w:r>
-        <w:t xml:space="preserve"> de envió de remis</w:t>
-      </w:r>
-      <w:r>
-        <w:t xml:space="preserve"> existente entre todos los usuarios Tipo 1 en la web, pudiendo elegir al que más satisfaga sus necesidades.</w:t>
+        <w:t xml:space="preserve">Los </w:t>
+      </w:r>
+      <w:r>
+        <w:t>Pasajeros</w:t>
+      </w:r>
+      <w:r>
+        <w:t xml:space="preserve"> contaran con una opción de </w:t>
+      </w:r>
+      <w:r>
+        <w:t>Cancela</w:t>
+      </w:r>
+      <w:r>
+        <w:t>r una Reserva</w:t>
+      </w:r>
+      <w:r>
+        <w:t xml:space="preserve">, la cual estará regida por políticas de </w:t>
+      </w:r>
+      <w:r>
+        <w:t xml:space="preserve">las </w:t>
+      </w:r>
+      <w:r>
+        <w:t>Agencia</w:t>
+      </w:r>
+      <w:r>
+        <w:t>s.</w:t>
+      </w:r>
+      <w:r>
+        <w:t xml:space="preserve"> En caso de no cumplir el </w:t>
+      </w:r>
+      <w:r>
+        <w:t>Pasajero</w:t>
+      </w:r>
+      <w:r>
+        <w:t xml:space="preserve"> será penalizado de diferentes maneras teniendo en cuenta la gravedad del hecho y la reiteración.</w:t>
       </w:r>
     </w:p>
     <w:p>
@@ -1792,136 +2059,282 @@
         <w:tab/>
       </w:r>
       <w:r>
-        <w:t xml:space="preserve">Los Clientes contaran con una opción de </w:t>
-      </w:r>
-      <w:r>
-        <w:t>Cancelación</w:t>
-      </w:r>
-      <w:r>
-        <w:t xml:space="preserve"> de Pedido, la cual estará regida por políticas de los Usuarios Tipo 1. En caso de no cumplir el Cliente será penalizado de diferentes maneras teniendo en cuenta la gravedad del hecho y la reiteración.</w:t>
+        <w:t xml:space="preserve">Los </w:t>
+      </w:r>
+      <w:r>
+        <w:t>Pasajero</w:t>
+      </w:r>
+      <w:r>
+        <w:t>s</w:t>
+      </w:r>
+      <w:r>
+        <w:t xml:space="preserve"> tendrán la opción de ser Amigos de otros </w:t>
+      </w:r>
+      <w:r>
+        <w:t>Pasa</w:t>
+      </w:r>
+      <w:r>
+        <w:t>jeros</w:t>
+      </w:r>
+      <w:r>
+        <w:t xml:space="preserve">, </w:t>
+      </w:r>
+      <w:r>
+        <w:t>enviándose</w:t>
+      </w:r>
+      <w:r>
+        <w:t xml:space="preserve"> una solicitud de amistad, la cual deberá ser aceptada.</w:t>
       </w:r>
     </w:p>
     <w:p>
       <w:pPr>
         <w:spacing w:after="0"/>
       </w:pPr>
+      <w:r>
+        <w:t xml:space="preserve">Los </w:t>
+      </w:r>
+      <w:r>
+        <w:t>Pasajero</w:t>
+      </w:r>
+      <w:r>
+        <w:t>s</w:t>
+      </w:r>
+      <w:r>
+        <w:t xml:space="preserve"> podrán ver los viajes que realizaron sus amigos y compartir un </w:t>
+      </w:r>
+      <w:proofErr w:type="spellStart"/>
+      <w:r>
+        <w:t>Remise</w:t>
+      </w:r>
+      <w:proofErr w:type="spellEnd"/>
+      <w:r>
+        <w:t xml:space="preserve"> con uno o varios amigos.</w:t>
+      </w:r>
     </w:p>
     <w:p>
       <w:pPr>
         <w:spacing w:after="0"/>
       </w:pPr>
+    </w:p>
+    <w:p>
+      <w:pPr>
+        <w:spacing w:after="0"/>
+      </w:pPr>
       <w:r>
         <w:tab/>
       </w:r>
       <w:r>
-        <w:t xml:space="preserve">Los Clientes tendrán la opción de ser Amigos de otros clientes, </w:t>
-      </w:r>
-      <w:r>
-        <w:t>enviándose</w:t>
-      </w:r>
-      <w:r>
-        <w:t xml:space="preserve"> una solicitud de amistad, la cual deberá ser aceptada.</w:t>
+        <w:t>Existe un sistema de calificación mutua entre usuarios</w:t>
+      </w:r>
+      <w:r>
+        <w:t>:</w:t>
+      </w:r>
+      <w:r>
+        <w:t xml:space="preserve"> </w:t>
       </w:r>
     </w:p>
     <w:p>
       <w:pPr>
         <w:spacing w:after="0"/>
-      </w:pPr>
-      <w:r>
-        <w:t>Los clientes podrán ver los viajes que realizaron sus amigos y compartir un remis con uno o varios amigos.</w:t>
+        <w:ind w:left="708" w:firstLine="708"/>
+      </w:pPr>
+      <w:r>
+        <w:t>Agencia</w:t>
+      </w:r>
+      <w:r>
+        <w:t xml:space="preserve"> califica </w:t>
+      </w:r>
+      <w:r>
+        <w:t>Pasajero</w:t>
+      </w:r>
+      <w:r>
+        <w:t xml:space="preserve"> y </w:t>
       </w:r>
     </w:p>
     <w:p>
       <w:pPr>
         <w:spacing w:after="0"/>
-      </w:pPr>
+        <w:ind w:left="708" w:firstLine="708"/>
+      </w:pPr>
+      <w:r>
+        <w:t>Pasajero</w:t>
+      </w:r>
+      <w:r>
+        <w:t xml:space="preserve"> califica al </w:t>
+      </w:r>
+      <w:proofErr w:type="spellStart"/>
+      <w:r>
+        <w:t>Remise</w:t>
+      </w:r>
+      <w:proofErr w:type="spellEnd"/>
+      <w:r>
+        <w:t xml:space="preserve"> de la </w:t>
+      </w:r>
+      <w:r>
+        <w:t>Agencia</w:t>
+      </w:r>
+      <w:r>
+        <w:t>,</w:t>
+      </w:r>
     </w:p>
     <w:p>
       <w:pPr>
         <w:spacing w:after="0"/>
       </w:pPr>
-      <w:r>
-        <w:tab/>
-      </w:r>
-      <w:r>
-        <w:t>Existe un sistema de calificación mutua entre usuarios Tipo 1 y Tipo 2, que servirá para brindar seguridad a ambos usuarios.</w:t>
+      <w:bookmarkStart w:id="1" w:name="_GoBack"/>
+      <w:bookmarkEnd w:id="1"/>
+      <w:r>
+        <w:t>que servirá para brindar seguridad a ambos usuarios.</w:t>
+      </w:r>
+    </w:p>
+    <w:p>
+      <w:pPr>
+        <w:rPr>
+          <w:rFonts w:asciiTheme="majorHAnsi" w:eastAsiaTheme="majorEastAsia" w:hAnsiTheme="majorHAnsi" w:cstheme="majorBidi"/>
+          <w:b/>
+          <w:bCs/>
+          <w:color w:val="365F91" w:themeColor="accent1" w:themeShade="BF"/>
+          <w:sz w:val="28"/>
+          <w:szCs w:val="28"/>
+        </w:rPr>
+      </w:pPr>
+      <w:bookmarkStart w:id="2" w:name="_Toc384243577"/>
+      <w:r>
+        <w:br w:type="page"/>
       </w:r>
     </w:p>
     <w:p>
       <w:pPr>
         <w:pStyle w:val="Ttulo1"/>
       </w:pPr>
-      <w:bookmarkStart w:id="1" w:name="_Toc384243577"/>
       <w:r>
         <w:lastRenderedPageBreak/>
         <w:t>Historias de usuario</w:t>
       </w:r>
-      <w:bookmarkEnd w:id="1"/>
+      <w:bookmarkEnd w:id="2"/>
     </w:p>
     <w:p/>
     <w:p>
       <w:pPr>
         <w:pStyle w:val="Ttulo3"/>
       </w:pPr>
-      <w:bookmarkStart w:id="2" w:name="_Toc384243578"/>
+      <w:bookmarkStart w:id="3" w:name="_Toc384243578"/>
       <w:r>
         <w:t>Pedido de Viaje</w:t>
       </w:r>
-      <w:bookmarkEnd w:id="2"/>
+      <w:bookmarkEnd w:id="3"/>
     </w:p>
     <w:p>
       <w:pPr>
         <w:pStyle w:val="Prrafodelista"/>
       </w:pPr>
       <w:r>
-        <w:t>Como usuario registrado a ciertas remiserías que tienen publicados los autos y sus disponibilidades, quiero listar todas las remiserías viendo la demora que tiene en enviar un remis a mi domicilio. Y hacer la solicitud de un auto a la remisería que elija. Además indicar, en caso de ser necesario, que llevo equipaje de ciertas dimensiones para que no se me asigne un auto que no pueda trasladarlo. Quiero poder indicar si mis amigos pueden compartir el remis conmigo.</w:t>
+        <w:t xml:space="preserve">Como </w:t>
+      </w:r>
+      <w:r>
+        <w:t>Pasajero</w:t>
+      </w:r>
+      <w:r>
+        <w:t xml:space="preserve"> registrado </w:t>
+      </w:r>
+      <w:r>
+        <w:t>quiero</w:t>
+      </w:r>
+      <w:r>
+        <w:t xml:space="preserve"> hacer la </w:t>
+      </w:r>
+      <w:r>
+        <w:t xml:space="preserve">reserva </w:t>
+      </w:r>
+      <w:r>
+        <w:t xml:space="preserve">de un </w:t>
+      </w:r>
+      <w:proofErr w:type="spellStart"/>
+      <w:r>
+        <w:t>Remise</w:t>
+      </w:r>
+      <w:proofErr w:type="spellEnd"/>
+      <w:r>
+        <w:t xml:space="preserve"> </w:t>
+      </w:r>
+      <w:r>
+        <w:t xml:space="preserve">a la </w:t>
+      </w:r>
+      <w:r>
+        <w:t>Agencia</w:t>
+      </w:r>
+      <w:r>
+        <w:t xml:space="preserve"> que elija. </w:t>
+      </w:r>
+      <w:r>
+        <w:t xml:space="preserve">Quiero poder indicar si mis amigos pueden compartir el </w:t>
+      </w:r>
+      <w:proofErr w:type="spellStart"/>
+      <w:r>
+        <w:t>Remise</w:t>
+      </w:r>
+      <w:proofErr w:type="spellEnd"/>
+      <w:r>
+        <w:t xml:space="preserve"> conmigo.</w:t>
       </w:r>
     </w:p>
     <w:p>
       <w:pPr>
         <w:pStyle w:val="Ttulo3"/>
       </w:pPr>
-      <w:bookmarkStart w:id="3" w:name="_Toc384243579"/>
+      <w:bookmarkStart w:id="4" w:name="_Toc384243579"/>
       <w:r>
         <w:t>Mis viajes</w:t>
       </w:r>
-      <w:bookmarkEnd w:id="3"/>
+      <w:bookmarkEnd w:id="4"/>
     </w:p>
     <w:p>
       <w:pPr>
         <w:pStyle w:val="Prrafodelista"/>
       </w:pPr>
       <w:r>
-        <w:t>Como usuario puedo ver mis viajes realizados anteriormente y el estado de los viajes reservados</w:t>
+        <w:t xml:space="preserve">Como </w:t>
+      </w:r>
+      <w:r>
+        <w:t>Pasajero</w:t>
+      </w:r>
+      <w:r>
+        <w:t xml:space="preserve"> puedo ver mis viajes realizados anteriormente y el estado de los viajes reservados</w:t>
       </w:r>
     </w:p>
     <w:p>
       <w:pPr>
         <w:pStyle w:val="Ttulo3"/>
       </w:pPr>
-      <w:bookmarkStart w:id="4" w:name="_Toc384243580"/>
+      <w:bookmarkStart w:id="5" w:name="_Toc384243580"/>
       <w:r>
         <w:t>Cancelación de Viaje</w:t>
       </w:r>
-      <w:bookmarkEnd w:id="4"/>
+      <w:bookmarkEnd w:id="5"/>
     </w:p>
     <w:p>
       <w:pPr>
         <w:pStyle w:val="Prrafodelista"/>
       </w:pPr>
       <w:r>
-        <w:t>Como usuario desde “Mis Viajes” puedo seleccionar una reserva y si la misma todavía es cancelable puedo cancelarla.</w:t>
+        <w:t xml:space="preserve">Como </w:t>
+      </w:r>
+      <w:r>
+        <w:t>Pasajero</w:t>
+      </w:r>
+      <w:r>
+        <w:t xml:space="preserve"> desde “Mis Viajes” puedo seleccionar una reserva y si la misma todavía es cancelable puedo cancelarla.</w:t>
       </w:r>
     </w:p>
     <w:p>
       <w:pPr>
         <w:pStyle w:val="Ttulo3"/>
       </w:pPr>
-      <w:bookmarkStart w:id="5" w:name="_Toc384243581"/>
+      <w:bookmarkStart w:id="6" w:name="_Toc384243581"/>
       <w:r>
         <w:t>Quiero ir junto a un amigo</w:t>
       </w:r>
-      <w:bookmarkEnd w:id="5"/>
+      <w:bookmarkEnd w:id="6"/>
     </w:p>
     <w:p>
       <w:pPr>
@@ -1931,18 +2344,41 @@
         <w:t>Como</w:t>
       </w:r>
       <w:r>
-        <w:t xml:space="preserve"> usuario, al recibir una notificación de que un amigo solicitó un remis a cierto destino, quiero enviar a ese usuario una solicitud para que me permita acompañarlo y que el remis haga escala en mi domicilio para dicho propósito.</w:t>
+        <w:t xml:space="preserve"> </w:t>
+      </w:r>
+      <w:r>
+        <w:t>Pasajero</w:t>
+      </w:r>
+      <w:r>
+        <w:t xml:space="preserve">, al recibir una notificación de que un amigo solicitó un </w:t>
+      </w:r>
+      <w:proofErr w:type="spellStart"/>
+      <w:r>
+        <w:t>Remise</w:t>
+      </w:r>
+      <w:proofErr w:type="spellEnd"/>
+      <w:r>
+        <w:t xml:space="preserve"> a cierto destino, quiero enviar a ese </w:t>
+      </w:r>
+      <w:r>
+        <w:t>Pasajero</w:t>
+      </w:r>
+      <w:r>
+        <w:t xml:space="preserve"> </w:t>
+      </w:r>
+      <w:r>
+        <w:t xml:space="preserve"> una solicitud para que me permita acompañarlo.</w:t>
       </w:r>
     </w:p>
     <w:p>
       <w:pPr>
         <w:pStyle w:val="Ttulo3"/>
       </w:pPr>
-      <w:bookmarkStart w:id="6" w:name="_Toc384243582"/>
+      <w:bookmarkStart w:id="7" w:name="_Toc384243582"/>
       <w:r>
         <w:t>Calificación entre usuarios.</w:t>
       </w:r>
-      <w:bookmarkEnd w:id="6"/>
+      <w:bookmarkEnd w:id="7"/>
     </w:p>
     <w:p>
       <w:pPr>
@@ -1954,70 +2390,167 @@
       <w:r>
         <w:t xml:space="preserve">  entre quien realizó el viaje y quien presto el servicio para que sea realizado.</w:t>
       </w:r>
+      <w:r>
+        <w:t xml:space="preserve"> </w:t>
+      </w:r>
+      <w:r>
+        <w:t>Agencia</w:t>
+      </w:r>
+      <w:r>
+        <w:t xml:space="preserve"> califica </w:t>
+      </w:r>
+      <w:r>
+        <w:t>Pasajero</w:t>
+      </w:r>
+      <w:r>
+        <w:t xml:space="preserve"> y </w:t>
+      </w:r>
+      <w:r>
+        <w:t>Pasajero</w:t>
+      </w:r>
+      <w:r>
+        <w:t xml:space="preserve"> califica al </w:t>
+      </w:r>
+      <w:proofErr w:type="spellStart"/>
+      <w:r>
+        <w:t>Remise</w:t>
+      </w:r>
+      <w:proofErr w:type="spellEnd"/>
+      <w:r>
+        <w:t xml:space="preserve"> de la </w:t>
+      </w:r>
+      <w:r>
+        <w:t>Agencia</w:t>
+      </w:r>
+      <w:r>
+        <w:t>.</w:t>
+      </w:r>
     </w:p>
     <w:p>
       <w:pPr>
         <w:pStyle w:val="Ttulo3"/>
       </w:pPr>
-      <w:bookmarkStart w:id="7" w:name="_Toc384243583"/>
+      <w:bookmarkStart w:id="8" w:name="_Toc384243583"/>
       <w:r>
         <w:t>Prioridad entre usuarios</w:t>
       </w:r>
-      <w:bookmarkEnd w:id="7"/>
+      <w:bookmarkEnd w:id="8"/>
     </w:p>
     <w:p>
       <w:pPr>
         <w:pStyle w:val="Prrafodelista"/>
       </w:pPr>
       <w:r>
-        <w:t>Como usuario permanente de una remisería quiero tener una prioridad por sobre los usuarios nuevos, y que en caso de cancelaciones de otros usuarios el coche que tenía que asignárseles se me asigne a mi por sobre otros usuarios con menos prioridad.</w:t>
+        <w:t xml:space="preserve">Como </w:t>
+      </w:r>
+      <w:r>
+        <w:t>Pasajero</w:t>
+      </w:r>
+      <w:r>
+        <w:t xml:space="preserve"> permanente de una </w:t>
+      </w:r>
+      <w:r>
+        <w:t>Agencia</w:t>
+      </w:r>
+      <w:r>
+        <w:t xml:space="preserve"> quiero tener una prioridad por sobre los </w:t>
+      </w:r>
+      <w:r>
+        <w:t>Pasajeros</w:t>
+      </w:r>
+      <w:r>
+        <w:t xml:space="preserve"> nuevos, y que en caso de cancelaciones de otros usuarios el coche que tenía que asignárseles se me asigne a </w:t>
+      </w:r>
+      <w:r>
+        <w:t>mí</w:t>
+      </w:r>
+      <w:r>
+        <w:t xml:space="preserve"> por sobre otros usuarios con menos prioridad.</w:t>
       </w:r>
     </w:p>
     <w:p>
       <w:pPr>
         <w:pStyle w:val="Ttulo3"/>
       </w:pPr>
-      <w:bookmarkStart w:id="8" w:name="_Toc384243584"/>
+      <w:bookmarkStart w:id="9" w:name="_Toc384243584"/>
       <w:r>
         <w:t>Emergencias</w:t>
       </w:r>
-      <w:bookmarkEnd w:id="8"/>
+      <w:bookmarkEnd w:id="9"/>
     </w:p>
     <w:p>
       <w:pPr>
         <w:pStyle w:val="Prrafodelista"/>
       </w:pPr>
       <w:r>
-        <w:t>Como usuario puedo permitir que otros usuarios que tengan una emergencia sean atendidos primeros a costa de que paguen un poco más por ocupar mi lugar y yo tenga un descuento por otorgarles dicho lugar.</w:t>
+        <w:t xml:space="preserve">Como </w:t>
+      </w:r>
+      <w:r>
+        <w:t>Pasajero</w:t>
+      </w:r>
+      <w:r>
+        <w:t xml:space="preserve"> puedo permitir que otros </w:t>
+      </w:r>
+      <w:r>
+        <w:t>Pasajeros</w:t>
+      </w:r>
+      <w:r>
+        <w:t xml:space="preserve"> que tengan una emergencia sean atendidos primeros a costa de que paguen un poco más por ocupar mi lugar y yo tenga un descuento por otorgarles dicho lugar.</w:t>
       </w:r>
     </w:p>
     <w:p>
       <w:pPr>
         <w:pStyle w:val="Ttulo3"/>
       </w:pPr>
-      <w:bookmarkStart w:id="9" w:name="_Toc384243585"/>
-      <w:r>
-        <w:t>Servicios de remiseria</w:t>
-      </w:r>
-      <w:bookmarkEnd w:id="9"/>
+      <w:bookmarkStart w:id="10" w:name="_Toc384243585"/>
+      <w:r>
+        <w:t xml:space="preserve">Servicios de </w:t>
+      </w:r>
+      <w:proofErr w:type="spellStart"/>
+      <w:r>
+        <w:t>Remise</w:t>
+      </w:r>
+      <w:r>
+        <w:t>ria</w:t>
+      </w:r>
+      <w:bookmarkEnd w:id="10"/>
+      <w:proofErr w:type="spellEnd"/>
     </w:p>
     <w:p>
       <w:pPr>
         <w:pStyle w:val="Prrafodelista"/>
       </w:pPr>
       <w:r>
-        <w:t>Como compañía de remises quiero poder publicar servicios a los que los usuarios pueden adherirse, por ejemplo un servicio de Combis diario.</w:t>
+        <w:t xml:space="preserve">Como </w:t>
+      </w:r>
+      <w:r>
+        <w:t>Agencia</w:t>
+      </w:r>
+      <w:r>
+        <w:t xml:space="preserve"> </w:t>
+      </w:r>
+      <w:r>
+        <w:t xml:space="preserve"> quiero poder publicar servicios a los que los </w:t>
+      </w:r>
+      <w:r>
+        <w:t>Pasajero</w:t>
+      </w:r>
+      <w:r>
+        <w:t>s</w:t>
+      </w:r>
+      <w:r>
+        <w:t xml:space="preserve"> pueden adherirse, por ejemplo un servicio de Combis diario.</w:t>
       </w:r>
     </w:p>
     <w:p>
       <w:pPr>
         <w:pStyle w:val="Ttulo3"/>
       </w:pPr>
-      <w:bookmarkStart w:id="10" w:name="_Toc384243586"/>
+      <w:bookmarkStart w:id="11" w:name="_Toc384243586"/>
       <w:r>
         <w:t>Promociones y Beneficios</w:t>
       </w:r>
-      <w:bookmarkEnd w:id="10"/>
+      <w:bookmarkEnd w:id="11"/>
     </w:p>
     <w:p>
       <w:pPr>
@@ -2027,11 +2560,26 @@
         <w:t>Como</w:t>
       </w:r>
       <w:r>
-        <w:t xml:space="preserve"> compañía de remises o remis particular puedo ofrecer beneficios a mis usuarios.</w:t>
+        <w:t xml:space="preserve"> </w:t>
+      </w:r>
+      <w:r>
+        <w:t>Agencia</w:t>
+      </w:r>
+      <w:r>
+        <w:t xml:space="preserve"> puedo ofrecer beneficios a mis </w:t>
+      </w:r>
+      <w:r>
+        <w:t>Pasajero</w:t>
+      </w:r>
+      <w:r>
+        <w:t>s</w:t>
+      </w:r>
+      <w:r>
+        <w:t>.</w:t>
       </w:r>
     </w:p>
     <w:sectPr>
-      <w:footerReference w:type="default" r:id="rId12"/>
+      <w:footerReference w:type="default" r:id="rId13"/>
       <w:pgSz w:w="11906" w:h="16838"/>
       <w:pgMar w:top="1417" w:right="1701" w:bottom="1417" w:left="1701" w:header="708" w:footer="708" w:gutter="0"/>
       <w:cols w:space="708"/>
@@ -2043,7 +2591,7 @@
 </file>
 
 <file path=word/endnotes.xml><?xml version="1.0" encoding="utf-8"?>
-<w:endnotes xmlns:ve="http://schemas.openxmlformats.org/markup-compatibility/2006" xmlns:o="urn:schemas-microsoft-com:office:office" xmlns:r="http://schemas.openxmlformats.org/officeDocument/2006/relationships" xmlns:m="http://schemas.openxmlformats.org/officeDocument/2006/math" xmlns:v="urn:schemas-microsoft-com:vml" xmlns:wp="http://schemas.openxmlformats.org/drawingml/2006/wordprocessingDrawing" xmlns:w10="urn:schemas-microsoft-com:office:word" xmlns:w="http://schemas.openxmlformats.org/wordprocessingml/2006/main" xmlns:wne="http://schemas.microsoft.com/office/word/2006/wordml">
+<w:endnotes xmlns:wpc="http://schemas.microsoft.com/office/word/2010/wordprocessingCanvas" xmlns:mc="http://schemas.openxmlformats.org/markup-compatibility/2006" xmlns:o="urn:schemas-microsoft-com:office:office" xmlns:r="http://schemas.openxmlformats.org/officeDocument/2006/relationships" xmlns:m="http://schemas.openxmlformats.org/officeDocument/2006/math" xmlns:v="urn:schemas-microsoft-com:vml" xmlns:wp14="http://schemas.microsoft.com/office/word/2010/wordprocessingDrawing" xmlns:wp="http://schemas.openxmlformats.org/drawingml/2006/wordprocessingDrawing" xmlns:w10="urn:schemas-microsoft-com:office:word" xmlns:w="http://schemas.openxmlformats.org/wordprocessingml/2006/main" xmlns:w14="http://schemas.microsoft.com/office/word/2010/wordml" xmlns:wpg="http://schemas.microsoft.com/office/word/2010/wordprocessingGroup" xmlns:wpi="http://schemas.microsoft.com/office/word/2010/wordprocessingInk" xmlns:wne="http://schemas.microsoft.com/office/word/2006/wordml" xmlns:wps="http://schemas.microsoft.com/office/word/2010/wordprocessingShape" mc:Ignorable="w14 wp14">
   <w:endnote w:type="separator" w:id="-1">
     <w:p>
       <w:pPr>
@@ -2068,7 +2616,7 @@
 </file>
 
 <file path=word/footer1.xml><?xml version="1.0" encoding="utf-8"?>
-<w:ftr xmlns:ve="http://schemas.openxmlformats.org/markup-compatibility/2006" xmlns:o="urn:schemas-microsoft-com:office:office" xmlns:r="http://schemas.openxmlformats.org/officeDocument/2006/relationships" xmlns:m="http://schemas.openxmlformats.org/officeDocument/2006/math" xmlns:v="urn:schemas-microsoft-com:vml" xmlns:wp="http://schemas.openxmlformats.org/drawingml/2006/wordprocessingDrawing" xmlns:w10="urn:schemas-microsoft-com:office:word" xmlns:w="http://schemas.openxmlformats.org/wordprocessingml/2006/main" xmlns:wne="http://schemas.microsoft.com/office/word/2006/wordml">
+<w:ftr xmlns:wpc="http://schemas.microsoft.com/office/word/2010/wordprocessingCanvas" xmlns:mc="http://schemas.openxmlformats.org/markup-compatibility/2006" xmlns:o="urn:schemas-microsoft-com:office:office" xmlns:r="http://schemas.openxmlformats.org/officeDocument/2006/relationships" xmlns:m="http://schemas.openxmlformats.org/officeDocument/2006/math" xmlns:v="urn:schemas-microsoft-com:vml" xmlns:wp14="http://schemas.microsoft.com/office/word/2010/wordprocessingDrawing" xmlns:wp="http://schemas.openxmlformats.org/drawingml/2006/wordprocessingDrawing" xmlns:w10="urn:schemas-microsoft-com:office:word" xmlns:w="http://schemas.openxmlformats.org/wordprocessingml/2006/main" xmlns:w14="http://schemas.microsoft.com/office/word/2010/wordml" xmlns:wpg="http://schemas.microsoft.com/office/word/2010/wordprocessingGroup" xmlns:wpi="http://schemas.microsoft.com/office/word/2010/wordprocessingInk" xmlns:wne="http://schemas.microsoft.com/office/word/2006/wordml" xmlns:wps="http://schemas.microsoft.com/office/word/2010/wordprocessingShape" mc:Ignorable="w14 wp14">
   <w:sdt>
     <w:sdtPr>
       <w:id w:val="-365452712"/>
@@ -2077,6 +2625,7 @@
         <w:docPartUnique/>
       </w:docPartObj>
     </w:sdtPr>
+    <w:sdtEndPr/>
     <w:sdtContent>
       <w:p>
         <w:pPr>
@@ -2096,7 +2645,7 @@
           <w:rPr>
             <w:noProof/>
           </w:rPr>
-          <w:t>3</w:t>
+          <w:t>4</w:t>
         </w:r>
         <w:r>
           <w:fldChar w:fldCharType="end"/>
@@ -2113,7 +2662,7 @@
 </file>
 
 <file path=word/footnotes.xml><?xml version="1.0" encoding="utf-8"?>
-<w:footnotes xmlns:ve="http://schemas.openxmlformats.org/markup-compatibility/2006" xmlns:o="urn:schemas-microsoft-com:office:office" xmlns:r="http://schemas.openxmlformats.org/officeDocument/2006/relationships" xmlns:m="http://schemas.openxmlformats.org/officeDocument/2006/math" xmlns:v="urn:schemas-microsoft-com:vml" xmlns:wp="http://schemas.openxmlformats.org/drawingml/2006/wordprocessingDrawing" xmlns:w10="urn:schemas-microsoft-com:office:word" xmlns:w="http://schemas.openxmlformats.org/wordprocessingml/2006/main" xmlns:wne="http://schemas.microsoft.com/office/word/2006/wordml">
+<w:footnotes xmlns:wpc="http://schemas.microsoft.com/office/word/2010/wordprocessingCanvas" xmlns:mc="http://schemas.openxmlformats.org/markup-compatibility/2006" xmlns:o="urn:schemas-microsoft-com:office:office" xmlns:r="http://schemas.openxmlformats.org/officeDocument/2006/relationships" xmlns:m="http://schemas.openxmlformats.org/officeDocument/2006/math" xmlns:v="urn:schemas-microsoft-com:vml" xmlns:wp14="http://schemas.microsoft.com/office/word/2010/wordprocessingDrawing" xmlns:wp="http://schemas.openxmlformats.org/drawingml/2006/wordprocessingDrawing" xmlns:w10="urn:schemas-microsoft-com:office:word" xmlns:w="http://schemas.openxmlformats.org/wordprocessingml/2006/main" xmlns:w14="http://schemas.microsoft.com/office/word/2010/wordml" xmlns:wpg="http://schemas.microsoft.com/office/word/2010/wordprocessingGroup" xmlns:wpi="http://schemas.microsoft.com/office/word/2010/wordprocessingInk" xmlns:wne="http://schemas.microsoft.com/office/word/2006/wordml" xmlns:wps="http://schemas.microsoft.com/office/word/2010/wordprocessingShape" mc:Ignorable="w14 wp14">
   <w:footnote w:type="separator" w:id="-1">
     <w:p>
       <w:pPr>
@@ -2138,7 +2687,7 @@
 </file>
 
 <file path=word/numbering.xml><?xml version="1.0" encoding="utf-8"?>
-<w:numbering xmlns:ve="http://schemas.openxmlformats.org/markup-compatibility/2006" xmlns:o="urn:schemas-microsoft-com:office:office" xmlns:r="http://schemas.openxmlformats.org/officeDocument/2006/relationships" xmlns:m="http://schemas.openxmlformats.org/officeDocument/2006/math" xmlns:v="urn:schemas-microsoft-com:vml" xmlns:wp="http://schemas.openxmlformats.org/drawingml/2006/wordprocessingDrawing" xmlns:w10="urn:schemas-microsoft-com:office:word" xmlns:w="http://schemas.openxmlformats.org/wordprocessingml/2006/main" xmlns:wne="http://schemas.microsoft.com/office/word/2006/wordml">
+<w:numbering xmlns:wpc="http://schemas.microsoft.com/office/word/2010/wordprocessingCanvas" xmlns:mc="http://schemas.openxmlformats.org/markup-compatibility/2006" xmlns:o="urn:schemas-microsoft-com:office:office" xmlns:r="http://schemas.openxmlformats.org/officeDocument/2006/relationships" xmlns:m="http://schemas.openxmlformats.org/officeDocument/2006/math" xmlns:v="urn:schemas-microsoft-com:vml" xmlns:wp14="http://schemas.microsoft.com/office/word/2010/wordprocessingDrawing" xmlns:wp="http://schemas.openxmlformats.org/drawingml/2006/wordprocessingDrawing" xmlns:w10="urn:schemas-microsoft-com:office:word" xmlns:w="http://schemas.openxmlformats.org/wordprocessingml/2006/main" xmlns:w14="http://schemas.microsoft.com/office/word/2010/wordml" xmlns:wpg="http://schemas.microsoft.com/office/word/2010/wordprocessingGroup" xmlns:wpi="http://schemas.microsoft.com/office/word/2010/wordprocessingInk" xmlns:wne="http://schemas.microsoft.com/office/word/2006/wordml" xmlns:wps="http://schemas.microsoft.com/office/word/2010/wordprocessingShape" mc:Ignorable="w14 wp14">
   <w:abstractNum w:abstractNumId="0">
     <w:nsid w:val="1BE13839"/>
     <w:multiLevelType w:val="hybridMultilevel"/>
@@ -2511,7 +3060,7 @@
 </file>
 
 <file path=word/styles.xml><?xml version="1.0" encoding="utf-8"?>
-<w:styles xmlns:r="http://schemas.openxmlformats.org/officeDocument/2006/relationships" xmlns:w="http://schemas.openxmlformats.org/wordprocessingml/2006/main">
+<w:styles xmlns:mc="http://schemas.openxmlformats.org/markup-compatibility/2006" xmlns:r="http://schemas.openxmlformats.org/officeDocument/2006/relationships" xmlns:w="http://schemas.openxmlformats.org/wordprocessingml/2006/main" xmlns:w14="http://schemas.microsoft.com/office/word/2010/wordml" mc:Ignorable="w14">
   <w:docDefaults>
     <w:rPrDefault>
       <w:rPr>
@@ -2751,7 +3300,6 @@
     <w:uiPriority w:val="99"/>
     <w:semiHidden/>
     <w:unhideWhenUsed/>
-    <w:qFormat/>
     <w:tblPr>
       <w:tblInd w:w="0" w:type="dxa"/>
       <w:tblCellMar>
@@ -2807,7 +3355,6 @@
       <w:spacing w:after="0" w:line="240" w:lineRule="auto"/>
     </w:pPr>
     <w:tblPr>
-      <w:tblInd w:w="0" w:type="dxa"/>
       <w:tblBorders>
         <w:top w:val="single" w:sz="4" w:space="0" w:color="auto"/>
         <w:left w:val="single" w:sz="4" w:space="0" w:color="auto"/>
@@ -2816,12 +3363,6 @@
         <w:insideH w:val="single" w:sz="4" w:space="0" w:color="auto"/>
         <w:insideV w:val="single" w:sz="4" w:space="0" w:color="auto"/>
       </w:tblBorders>
-      <w:tblCellMar>
-        <w:top w:w="0" w:type="dxa"/>
-        <w:left w:w="108" w:type="dxa"/>
-        <w:bottom w:w="0" w:type="dxa"/>
-        <w:right w:w="108" w:type="dxa"/>
-      </w:tblCellMar>
     </w:tblPr>
   </w:style>
   <w:style w:type="table" w:styleId="Sombreadoclaro">
@@ -2838,17 +3379,10 @@
     <w:tblPr>
       <w:tblStyleRowBandSize w:val="1"/>
       <w:tblStyleColBandSize w:val="1"/>
-      <w:tblInd w:w="0" w:type="dxa"/>
       <w:tblBorders>
         <w:top w:val="single" w:sz="8" w:space="0" w:color="000000" w:themeColor="text1"/>
         <w:bottom w:val="single" w:sz="8" w:space="0" w:color="000000" w:themeColor="text1"/>
       </w:tblBorders>
-      <w:tblCellMar>
-        <w:top w:w="0" w:type="dxa"/>
-        <w:left w:w="108" w:type="dxa"/>
-        <w:bottom w:w="0" w:type="dxa"/>
-        <w:right w:w="108" w:type="dxa"/>
-      </w:tblCellMar>
     </w:tblPr>
     <w:tblStylePr w:type="firstRow">
       <w:pPr>
@@ -3375,7 +3909,6 @@
       <w:spacing w:after="0" w:line="240" w:lineRule="auto"/>
     </w:pPr>
     <w:tblPr>
-      <w:tblInd w:w="0" w:type="dxa"/>
       <w:tblBorders>
         <w:top w:val="single" w:sz="4" w:space="0" w:color="auto"/>
         <w:left w:val="single" w:sz="4" w:space="0" w:color="auto"/>
@@ -3384,12 +3917,6 @@
         <w:insideH w:val="single" w:sz="4" w:space="0" w:color="auto"/>
         <w:insideV w:val="single" w:sz="4" w:space="0" w:color="auto"/>
       </w:tblBorders>
-      <w:tblCellMar>
-        <w:top w:w="0" w:type="dxa"/>
-        <w:left w:w="108" w:type="dxa"/>
-        <w:bottom w:w="0" w:type="dxa"/>
-        <w:right w:w="108" w:type="dxa"/>
-      </w:tblCellMar>
     </w:tblPr>
   </w:style>
   <w:style w:type="table" w:styleId="Sombreadoclaro">
@@ -3406,17 +3933,10 @@
     <w:tblPr>
       <w:tblStyleRowBandSize w:val="1"/>
       <w:tblStyleColBandSize w:val="1"/>
-      <w:tblInd w:w="0" w:type="dxa"/>
       <w:tblBorders>
         <w:top w:val="single" w:sz="8" w:space="0" w:color="000000" w:themeColor="text1"/>
         <w:bottom w:val="single" w:sz="8" w:space="0" w:color="000000" w:themeColor="text1"/>
       </w:tblBorders>
-      <w:tblCellMar>
-        <w:top w:w="0" w:type="dxa"/>
-        <w:left w:w="108" w:type="dxa"/>
-        <w:bottom w:w="0" w:type="dxa"/>
-        <w:right w:w="108" w:type="dxa"/>
-      </w:tblCellMar>
     </w:tblPr>
     <w:tblStylePr w:type="firstRow">
       <w:pPr>
@@ -3938,7 +4458,7 @@
 </file>
 
 <file path=customXml/itemProps1.xml><?xml version="1.0" encoding="utf-8"?>
-<ds:datastoreItem xmlns:ds="http://schemas.openxmlformats.org/officeDocument/2006/customXml" ds:itemID="{D9EFA532-2E1D-41F2-ABB5-6F5C7860816B}">
+<ds:datastoreItem xmlns:ds="http://schemas.openxmlformats.org/officeDocument/2006/customXml" ds:itemID="{E432316F-1880-486E-A823-2BF6B4462A78}">
   <ds:schemaRefs>
     <ds:schemaRef ds:uri="http://schemas.openxmlformats.org/officeDocument/2006/bibliography"/>
   </ds:schemaRefs>

</xml_diff>

<commit_message>
Correccion de una historia
</commit_message>
<xml_diff>
--- a/Entrega v1.00.docx
+++ b/Entrega v1.00.docx
@@ -9,7 +9,7 @@
       <w:r>
         <w:rPr>
           <w:noProof/>
-          <w:lang w:val="es-AR" w:eastAsia="es-AR"/>
+          <w:lang w:eastAsia="es-ES"/>
         </w:rPr>
         <w:drawing>
           <wp:inline distT="0" distB="0" distL="0" distR="0">
@@ -79,7 +79,6 @@
           <w:szCs w:val="70"/>
         </w:rPr>
       </w:pPr>
-      <w:proofErr w:type="spellStart"/>
       <w:r>
         <w:rPr>
           <w:sz w:val="70"/>
@@ -92,15 +91,7 @@
           <w:sz w:val="70"/>
           <w:szCs w:val="70"/>
         </w:rPr>
-        <w:t>s</w:t>
-      </w:r>
-      <w:proofErr w:type="spellEnd"/>
-      <w:r>
-        <w:rPr>
-          <w:sz w:val="70"/>
-          <w:szCs w:val="70"/>
-        </w:rPr>
-        <w:t xml:space="preserve"> Online</w:t>
+        <w:t>s Online</w:t>
       </w:r>
     </w:p>
     <w:p>
@@ -394,7 +385,6 @@
                 <w:szCs w:val="20"/>
               </w:rPr>
             </w:pPr>
-            <w:proofErr w:type="spellStart"/>
             <w:r>
               <w:rPr>
                 <w:sz w:val="20"/>
@@ -402,7 +392,6 @@
               </w:rPr>
               <w:t>Curell</w:t>
             </w:r>
-            <w:proofErr w:type="spellEnd"/>
           </w:p>
         </w:tc>
         <w:tc>
@@ -1576,16 +1565,11 @@
       <w:r>
         <w:t xml:space="preserve">Sitio web de pedido de </w:t>
       </w:r>
-      <w:proofErr w:type="spellStart"/>
       <w:r>
         <w:t>Remise</w:t>
       </w:r>
       <w:r>
-        <w:t>s</w:t>
-      </w:r>
-      <w:proofErr w:type="spellEnd"/>
-      <w:r>
-        <w:t xml:space="preserve"> para el traslado de </w:t>
+        <w:t xml:space="preserve">s para el traslado de </w:t>
       </w:r>
       <w:r>
         <w:t xml:space="preserve">un </w:t>
@@ -1641,16 +1625,11 @@
       <w:r>
         <w:t xml:space="preserve"> puede crear y modificar  Choferes, </w:t>
       </w:r>
-      <w:proofErr w:type="spellStart"/>
       <w:r>
         <w:t>Remise</w:t>
       </w:r>
       <w:r>
-        <w:t>s</w:t>
-      </w:r>
-      <w:proofErr w:type="spellEnd"/>
-      <w:r>
-        <w:t>, Promociones o Servicios, también p</w:t>
+        <w:t>s, Promociones o Servicios, también p</w:t>
       </w:r>
       <w:r>
         <w:t>ueden cambiar el estado de una R</w:t>
@@ -1736,16 +1715,11 @@
       <w:r>
         <w:t xml:space="preserve">hoferes y </w:t>
       </w:r>
-      <w:proofErr w:type="spellStart"/>
       <w:r>
         <w:t>Remise</w:t>
       </w:r>
       <w:r>
-        <w:t>s</w:t>
-      </w:r>
-      <w:proofErr w:type="spellEnd"/>
-      <w:r>
-        <w:t xml:space="preserve"> que tienen a disposición, etc</w:t>
+        <w:t>s que tienen a disposición, etc</w:t>
       </w:r>
       <w:r>
         <w:t>.</w:t>
@@ -2181,8 +2155,6 @@
       <w:pPr>
         <w:spacing w:after="0"/>
       </w:pPr>
-      <w:bookmarkStart w:id="1" w:name="_GoBack"/>
-      <w:bookmarkEnd w:id="1"/>
       <w:r>
         <w:t>que servirá para brindar seguridad a ambos usuarios.</w:t>
       </w:r>
@@ -2198,7 +2170,7 @@
           <w:szCs w:val="28"/>
         </w:rPr>
       </w:pPr>
-      <w:bookmarkStart w:id="2" w:name="_Toc384243577"/>
+      <w:bookmarkStart w:id="1" w:name="_Toc384243577"/>
       <w:r>
         <w:br w:type="page"/>
       </w:r>
@@ -2211,16 +2183,80 @@
         <w:lastRenderedPageBreak/>
         <w:t>Historias de usuario</w:t>
       </w:r>
+      <w:bookmarkEnd w:id="1"/>
+    </w:p>
+    <w:p/>
+    <w:p>
+      <w:pPr>
+        <w:pStyle w:val="Ttulo3"/>
+      </w:pPr>
+      <w:bookmarkStart w:id="2" w:name="_Toc384243578"/>
+      <w:r>
+        <w:t>Pedido de Viaje</w:t>
+      </w:r>
       <w:bookmarkEnd w:id="2"/>
     </w:p>
-    <w:p/>
+    <w:p>
+      <w:pPr>
+        <w:pStyle w:val="Prrafodelista"/>
+      </w:pPr>
+      <w:r>
+        <w:t xml:space="preserve">Como </w:t>
+      </w:r>
+      <w:r>
+        <w:t>Pasajero</w:t>
+      </w:r>
+      <w:r>
+        <w:t xml:space="preserve"> registrado </w:t>
+      </w:r>
+      <w:r>
+        <w:t>quiero</w:t>
+      </w:r>
+      <w:r>
+        <w:t xml:space="preserve"> hacer la </w:t>
+      </w:r>
+      <w:r>
+        <w:t xml:space="preserve">reserva </w:t>
+      </w:r>
+      <w:r>
+        <w:t xml:space="preserve">de un </w:t>
+      </w:r>
+      <w:proofErr w:type="spellStart"/>
+      <w:r>
+        <w:t>Remise</w:t>
+      </w:r>
+      <w:proofErr w:type="spellEnd"/>
+      <w:r>
+        <w:t xml:space="preserve"> </w:t>
+      </w:r>
+      <w:r>
+        <w:t xml:space="preserve">a la </w:t>
+      </w:r>
+      <w:r>
+        <w:t>Agencia</w:t>
+      </w:r>
+      <w:r>
+        <w:t xml:space="preserve"> que elija. </w:t>
+      </w:r>
+      <w:r>
+        <w:t xml:space="preserve">Quiero poder indicar si mis amigos pueden compartir el </w:t>
+      </w:r>
+      <w:proofErr w:type="spellStart"/>
+      <w:r>
+        <w:t>Remise</w:t>
+      </w:r>
+      <w:proofErr w:type="spellEnd"/>
+      <w:r>
+        <w:t xml:space="preserve"> conmigo.</w:t>
+      </w:r>
+    </w:p>
     <w:p>
       <w:pPr>
         <w:pStyle w:val="Ttulo3"/>
       </w:pPr>
-      <w:bookmarkStart w:id="3" w:name="_Toc384243578"/>
-      <w:r>
-        <w:t>Pedido de Viaje</w:t>
+      <w:bookmarkStart w:id="3" w:name="_Toc384243579"/>
+      <w:r>
+        <w:t>Mis viajes</w:t>
       </w:r>
       <w:bookmarkEnd w:id="3"/>
     </w:p>
@@ -2235,19 +2271,58 @@
         <w:t>Pasajero</w:t>
       </w:r>
       <w:r>
-        <w:t xml:space="preserve"> registrado </w:t>
-      </w:r>
-      <w:r>
-        <w:t>quiero</w:t>
-      </w:r>
-      <w:r>
-        <w:t xml:space="preserve"> hacer la </w:t>
-      </w:r>
-      <w:r>
-        <w:t xml:space="preserve">reserva </w:t>
-      </w:r>
-      <w:r>
-        <w:t xml:space="preserve">de un </w:t>
+        <w:t xml:space="preserve"> puedo ver mis viajes realizados anteriormente y el estado de los viajes reservados</w:t>
+      </w:r>
+    </w:p>
+    <w:p>
+      <w:pPr>
+        <w:pStyle w:val="Ttulo3"/>
+      </w:pPr>
+      <w:bookmarkStart w:id="4" w:name="_Toc384243580"/>
+      <w:r>
+        <w:t>Cancelación de Viaje</w:t>
+      </w:r>
+      <w:bookmarkEnd w:id="4"/>
+    </w:p>
+    <w:p>
+      <w:pPr>
+        <w:pStyle w:val="Prrafodelista"/>
+      </w:pPr>
+      <w:r>
+        <w:t xml:space="preserve">Como </w:t>
+      </w:r>
+      <w:r>
+        <w:t>Pasajero</w:t>
+      </w:r>
+      <w:r>
+        <w:t xml:space="preserve"> desde “Mis Viajes” puedo seleccionar una reserva y si la misma todavía es cancelable puedo cancelarla.</w:t>
+      </w:r>
+    </w:p>
+    <w:p>
+      <w:pPr>
+        <w:pStyle w:val="Ttulo3"/>
+      </w:pPr>
+      <w:bookmarkStart w:id="5" w:name="_Toc384243581"/>
+      <w:r>
+        <w:t>Quiero ir junto a un amigo</w:t>
+      </w:r>
+      <w:bookmarkEnd w:id="5"/>
+    </w:p>
+    <w:p>
+      <w:pPr>
+        <w:pStyle w:val="Prrafodelista"/>
+      </w:pPr>
+      <w:r>
+        <w:t>Como</w:t>
+      </w:r>
+      <w:r>
+        <w:t xml:space="preserve"> </w:t>
+      </w:r>
+      <w:r>
+        <w:t>Pasajero</w:t>
+      </w:r>
+      <w:r>
+        <w:t xml:space="preserve">, al recibir una notificación de que un amigo solicitó un </w:t>
       </w:r>
       <w:proofErr w:type="spellStart"/>
       <w:r>
@@ -2255,19 +2330,58 @@
       </w:r>
       <w:proofErr w:type="spellEnd"/>
       <w:r>
+        <w:t xml:space="preserve"> a cierto destino, quiero enviar a ese </w:t>
+      </w:r>
+      <w:r>
+        <w:t>Pasajero</w:t>
+      </w:r>
+      <w:r>
         <w:t xml:space="preserve"> </w:t>
       </w:r>
       <w:r>
-        <w:t xml:space="preserve">a la </w:t>
+        <w:t xml:space="preserve"> una solicitud para que me permita acompañarlo.</w:t>
+      </w:r>
+    </w:p>
+    <w:p>
+      <w:pPr>
+        <w:pStyle w:val="Ttulo3"/>
+      </w:pPr>
+      <w:bookmarkStart w:id="6" w:name="_Toc384243582"/>
+      <w:r>
+        <w:t>Calificación entre usuarios.</w:t>
+      </w:r>
+      <w:bookmarkEnd w:id="6"/>
+    </w:p>
+    <w:p>
+      <w:pPr>
+        <w:ind w:left="709"/>
+      </w:pPr>
+      <w:r>
+        <w:t>Calificaciones</w:t>
+      </w:r>
+      <w:r>
+        <w:t xml:space="preserve">  entre quien realizó el viaje y quien presto el servicio para que sea realizado.</w:t>
+      </w:r>
+      <w:r>
+        <w:t xml:space="preserve"> </w:t>
       </w:r>
       <w:r>
         <w:t>Agencia</w:t>
       </w:r>
       <w:r>
-        <w:t xml:space="preserve"> que elija. </w:t>
-      </w:r>
-      <w:r>
-        <w:t xml:space="preserve">Quiero poder indicar si mis amigos pueden compartir el </w:t>
+        <w:t xml:space="preserve"> califica </w:t>
+      </w:r>
+      <w:r>
+        <w:t>Pasajero</w:t>
+      </w:r>
+      <w:r>
+        <w:t xml:space="preserve"> y </w:t>
+      </w:r>
+      <w:r>
+        <w:t>Pasajero</w:t>
+      </w:r>
+      <w:r>
+        <w:t xml:space="preserve"> califica al </w:t>
       </w:r>
       <w:proofErr w:type="spellStart"/>
       <w:r>
@@ -2275,18 +2389,24 @@
       </w:r>
       <w:proofErr w:type="spellEnd"/>
       <w:r>
-        <w:t xml:space="preserve"> conmigo.</w:t>
+        <w:t xml:space="preserve"> de la </w:t>
+      </w:r>
+      <w:r>
+        <w:t>Agencia</w:t>
+      </w:r>
+      <w:r>
+        <w:t>.</w:t>
       </w:r>
     </w:p>
     <w:p>
       <w:pPr>
         <w:pStyle w:val="Ttulo3"/>
       </w:pPr>
-      <w:bookmarkStart w:id="4" w:name="_Toc384243579"/>
-      <w:r>
-        <w:t>Mis viajes</w:t>
-      </w:r>
-      <w:bookmarkEnd w:id="4"/>
+      <w:bookmarkStart w:id="7" w:name="_Toc384243583"/>
+      <w:r>
+        <w:t>Prioridad entre usuarios</w:t>
+      </w:r>
+      <w:bookmarkEnd w:id="7"/>
     </w:p>
     <w:p>
       <w:pPr>
@@ -2299,18 +2419,36 @@
         <w:t>Pasajero</w:t>
       </w:r>
       <w:r>
-        <w:t xml:space="preserve"> puedo ver mis viajes realizados anteriormente y el estado de los viajes reservados</w:t>
+        <w:t xml:space="preserve"> permanente de una </w:t>
+      </w:r>
+      <w:r>
+        <w:t>Agencia</w:t>
+      </w:r>
+      <w:r>
+        <w:t xml:space="preserve"> quiero tener una prioridad por sobre los </w:t>
+      </w:r>
+      <w:r>
+        <w:t>Pasajeros</w:t>
+      </w:r>
+      <w:r>
+        <w:t xml:space="preserve"> nuevos, y que en caso de cancelaciones de otros usuarios el coche que tenía que asignárseles se me asigne a </w:t>
+      </w:r>
+      <w:r>
+        <w:t>mí</w:t>
+      </w:r>
+      <w:r>
+        <w:t xml:space="preserve"> por sobre otros usuarios con menos prioridad.</w:t>
       </w:r>
     </w:p>
     <w:p>
       <w:pPr>
         <w:pStyle w:val="Ttulo3"/>
       </w:pPr>
-      <w:bookmarkStart w:id="5" w:name="_Toc384243580"/>
-      <w:r>
-        <w:t>Cancelación de Viaje</w:t>
-      </w:r>
-      <w:bookmarkEnd w:id="5"/>
+      <w:bookmarkStart w:id="8" w:name="_Toc384243584"/>
+      <w:r>
+        <w:t>Emergencias</w:t>
+      </w:r>
+      <w:bookmarkEnd w:id="8"/>
     </w:p>
     <w:p>
       <w:pPr>
@@ -2323,253 +2461,96 @@
         <w:t>Pasajero</w:t>
       </w:r>
       <w:r>
-        <w:t xml:space="preserve"> desde “Mis Viajes” puedo seleccionar una reserva y si la misma todavía es cancelable puedo cancelarla.</w:t>
+        <w:t xml:space="preserve"> puedo permitir que otros </w:t>
+      </w:r>
+      <w:r>
+        <w:t>Pasajeros</w:t>
+      </w:r>
+      <w:r>
+        <w:t xml:space="preserve"> que tengan una emergencia sean atendidos primeros a costa de que paguen un poco más por ocupar mi lugar y yo tenga un descuento por otorgarles dicho lugar.</w:t>
       </w:r>
     </w:p>
     <w:p>
       <w:pPr>
         <w:pStyle w:val="Ttulo3"/>
       </w:pPr>
-      <w:bookmarkStart w:id="6" w:name="_Toc384243581"/>
-      <w:r>
-        <w:t>Quiero ir junto a un amigo</w:t>
-      </w:r>
-      <w:bookmarkEnd w:id="6"/>
+      <w:bookmarkStart w:id="9" w:name="_Toc384243585"/>
+      <w:r>
+        <w:t xml:space="preserve">Servicios de </w:t>
+      </w:r>
+      <w:r>
+        <w:t>Remise</w:t>
+      </w:r>
+      <w:r>
+        <w:t>ria</w:t>
+      </w:r>
+      <w:bookmarkEnd w:id="9"/>
     </w:p>
     <w:p>
       <w:pPr>
         <w:pStyle w:val="Prrafodelista"/>
       </w:pPr>
       <w:r>
+        <w:t xml:space="preserve">Como </w:t>
+      </w:r>
+      <w:r>
+        <w:t>Agencia</w:t>
+      </w:r>
+      <w:r>
+        <w:t xml:space="preserve"> </w:t>
+      </w:r>
+      <w:r>
+        <w:t xml:space="preserve"> quiero poder publicar servicios a los que los </w:t>
+      </w:r>
+      <w:r>
+        <w:t>Pasajero</w:t>
+      </w:r>
+      <w:r>
+        <w:t>s</w:t>
+      </w:r>
+      <w:r>
+        <w:t xml:space="preserve"> pueden adherirse, por ejemplo un servicio de Combis diario.</w:t>
+      </w:r>
+    </w:p>
+    <w:p>
+      <w:pPr>
+        <w:pStyle w:val="Ttulo3"/>
+      </w:pPr>
+      <w:bookmarkStart w:id="10" w:name="_Toc384243586"/>
+      <w:r>
+        <w:t>Promociones</w:t>
+      </w:r>
+      <w:bookmarkEnd w:id="10"/>
+    </w:p>
+    <w:p>
+      <w:pPr>
+        <w:ind w:left="709"/>
+      </w:pPr>
+      <w:r>
         <w:t>Como</w:t>
       </w:r>
       <w:r>
         <w:t xml:space="preserve"> </w:t>
       </w:r>
       <w:r>
-        <w:t>Pasajero</w:t>
-      </w:r>
-      <w:r>
-        <w:t xml:space="preserve">, al recibir una notificación de que un amigo solicitó un </w:t>
-      </w:r>
-      <w:proofErr w:type="spellStart"/>
-      <w:r>
-        <w:t>Remise</w:t>
-      </w:r>
-      <w:proofErr w:type="spellEnd"/>
-      <w:r>
-        <w:t xml:space="preserve"> a cierto destino, quiero enviar a ese </w:t>
-      </w:r>
-      <w:r>
-        <w:t>Pasajero</w:t>
-      </w:r>
-      <w:r>
-        <w:t xml:space="preserve"> </w:t>
-      </w:r>
-      <w:r>
-        <w:t xml:space="preserve"> una solicitud para que me permita acompañarlo.</w:t>
-      </w:r>
-    </w:p>
-    <w:p>
-      <w:pPr>
-        <w:pStyle w:val="Ttulo3"/>
-      </w:pPr>
-      <w:bookmarkStart w:id="7" w:name="_Toc384243582"/>
-      <w:r>
-        <w:t>Calificación entre usuarios.</w:t>
-      </w:r>
-      <w:bookmarkEnd w:id="7"/>
-    </w:p>
-    <w:p>
-      <w:pPr>
-        <w:ind w:left="709"/>
-      </w:pPr>
-      <w:r>
-        <w:t>Calificaciones</w:t>
-      </w:r>
-      <w:r>
-        <w:t xml:space="preserve">  entre quien realizó el viaje y quien presto el servicio para que sea realizado.</w:t>
-      </w:r>
-      <w:r>
-        <w:t xml:space="preserve"> </w:t>
-      </w:r>
-      <w:r>
         <w:t>Agencia</w:t>
       </w:r>
       <w:r>
-        <w:t xml:space="preserve"> califica </w:t>
-      </w:r>
-      <w:r>
-        <w:t>Pasajero</w:t>
-      </w:r>
-      <w:r>
-        <w:t xml:space="preserve"> y </w:t>
-      </w:r>
-      <w:r>
-        <w:t>Pasajero</w:t>
-      </w:r>
-      <w:r>
-        <w:t xml:space="preserve"> califica al </w:t>
-      </w:r>
-      <w:proofErr w:type="spellStart"/>
-      <w:r>
-        <w:t>Remise</w:t>
-      </w:r>
-      <w:proofErr w:type="spellEnd"/>
-      <w:r>
-        <w:t xml:space="preserve"> de la </w:t>
-      </w:r>
-      <w:r>
-        <w:t>Agencia</w:t>
-      </w:r>
-      <w:r>
-        <w:t>.</w:t>
-      </w:r>
-    </w:p>
-    <w:p>
-      <w:pPr>
-        <w:pStyle w:val="Ttulo3"/>
-      </w:pPr>
-      <w:bookmarkStart w:id="8" w:name="_Toc384243583"/>
-      <w:r>
-        <w:t>Prioridad entre usuarios</w:t>
-      </w:r>
-      <w:bookmarkEnd w:id="8"/>
-    </w:p>
-    <w:p>
-      <w:pPr>
-        <w:pStyle w:val="Prrafodelista"/>
-      </w:pPr>
-      <w:r>
-        <w:t xml:space="preserve">Como </w:t>
-      </w:r>
-      <w:r>
-        <w:t>Pasajero</w:t>
-      </w:r>
-      <w:r>
-        <w:t xml:space="preserve"> permanente de una </w:t>
-      </w:r>
-      <w:r>
-        <w:t>Agencia</w:t>
-      </w:r>
-      <w:r>
-        <w:t xml:space="preserve"> quiero tener una prioridad por sobre los </w:t>
-      </w:r>
-      <w:r>
-        <w:t>Pasajeros</w:t>
-      </w:r>
-      <w:r>
-        <w:t xml:space="preserve"> nuevos, y que en caso de cancelaciones de otros usuarios el coche que tenía que asignárseles se me asigne a </w:t>
-      </w:r>
-      <w:r>
-        <w:t>mí</w:t>
-      </w:r>
-      <w:r>
-        <w:t xml:space="preserve"> por sobre otros usuarios con menos prioridad.</w:t>
-      </w:r>
-    </w:p>
-    <w:p>
-      <w:pPr>
-        <w:pStyle w:val="Ttulo3"/>
-      </w:pPr>
-      <w:bookmarkStart w:id="9" w:name="_Toc384243584"/>
-      <w:r>
-        <w:t>Emergencias</w:t>
-      </w:r>
-      <w:bookmarkEnd w:id="9"/>
-    </w:p>
-    <w:p>
-      <w:pPr>
-        <w:pStyle w:val="Prrafodelista"/>
-      </w:pPr>
-      <w:r>
-        <w:t xml:space="preserve">Como </w:t>
-      </w:r>
-      <w:r>
-        <w:t>Pasajero</w:t>
-      </w:r>
-      <w:r>
-        <w:t xml:space="preserve"> puedo permitir que otros </w:t>
-      </w:r>
-      <w:r>
-        <w:t>Pasajeros</w:t>
-      </w:r>
-      <w:r>
-        <w:t xml:space="preserve"> que tengan una emergencia sean atendidos primeros a costa de que paguen un poco más por ocupar mi lugar y yo tenga un descuento por otorgarles dicho lugar.</w:t>
-      </w:r>
-    </w:p>
-    <w:p>
-      <w:pPr>
-        <w:pStyle w:val="Ttulo3"/>
-      </w:pPr>
-      <w:bookmarkStart w:id="10" w:name="_Toc384243585"/>
-      <w:r>
-        <w:t xml:space="preserve">Servicios de </w:t>
-      </w:r>
-      <w:proofErr w:type="spellStart"/>
-      <w:r>
-        <w:t>Remise</w:t>
-      </w:r>
-      <w:r>
-        <w:t>ria</w:t>
-      </w:r>
-      <w:bookmarkEnd w:id="10"/>
-      <w:proofErr w:type="spellEnd"/>
-    </w:p>
-    <w:p>
-      <w:pPr>
-        <w:pStyle w:val="Prrafodelista"/>
-      </w:pPr>
-      <w:r>
-        <w:t xml:space="preserve">Como </w:t>
-      </w:r>
-      <w:r>
-        <w:t>Agencia</w:t>
-      </w:r>
-      <w:r>
-        <w:t xml:space="preserve"> </w:t>
-      </w:r>
-      <w:r>
-        <w:t xml:space="preserve"> quiero poder publicar servicios a los que los </w:t>
-      </w:r>
-      <w:r>
-        <w:t>Pasajero</w:t>
-      </w:r>
-      <w:r>
-        <w:t>s</w:t>
-      </w:r>
-      <w:r>
-        <w:t xml:space="preserve"> pueden adherirse, por ejemplo un servicio de Combis diario.</w:t>
-      </w:r>
-    </w:p>
-    <w:p>
-      <w:pPr>
-        <w:pStyle w:val="Ttulo3"/>
-      </w:pPr>
-      <w:bookmarkStart w:id="11" w:name="_Toc384243586"/>
-      <w:r>
-        <w:t>Promociones y Beneficios</w:t>
-      </w:r>
+        <w:t xml:space="preserve"> puedo ofrecer </w:t>
+      </w:r>
+      <w:r>
+        <w:t>promociones</w:t>
+      </w:r>
+      <w:r>
+        <w:t xml:space="preserve"> a mis </w:t>
+      </w:r>
+      <w:r>
+        <w:t>P</w:t>
+      </w:r>
+      <w:bookmarkStart w:id="11" w:name="_GoBack"/>
       <w:bookmarkEnd w:id="11"/>
-    </w:p>
-    <w:p>
-      <w:pPr>
-        <w:ind w:left="709"/>
-      </w:pPr>
-      <w:r>
-        <w:t>Como</w:t>
-      </w:r>
-      <w:r>
-        <w:t xml:space="preserve"> </w:t>
-      </w:r>
-      <w:r>
-        <w:t>Agencia</w:t>
-      </w:r>
-      <w:r>
-        <w:t xml:space="preserve"> puedo ofrecer beneficios a mis </w:t>
-      </w:r>
-      <w:r>
-        <w:t>Pasajero</w:t>
+      <w:r>
+        <w:t>asajero</w:t>
       </w:r>
       <w:r>
         <w:t>s</w:t>
@@ -4458,7 +4439,7 @@
 </file>
 
 <file path=customXml/itemProps1.xml><?xml version="1.0" encoding="utf-8"?>
-<ds:datastoreItem xmlns:ds="http://schemas.openxmlformats.org/officeDocument/2006/customXml" ds:itemID="{E432316F-1880-486E-A823-2BF6B4462A78}">
+<ds:datastoreItem xmlns:ds="http://schemas.openxmlformats.org/officeDocument/2006/customXml" ds:itemID="{3FD22CAB-E615-40CB-B9C4-51C834E7F3D1}">
   <ds:schemaRefs>
     <ds:schemaRef ds:uri="http://schemas.openxmlformats.org/officeDocument/2006/bibliography"/>
   </ds:schemaRefs>

</xml_diff>